<commit_message>
Uploading final coding assignment PDF and Java code
</commit_message>
<xml_diff>
--- a/Java-Week5_Coding-Assignment-3.docx
+++ b/Java-Week5_Coding-Assignment-3.docx
@@ -27,23 +27,49 @@
         </w:rPr>
         <w:t>URL to GitHub Repository:</w:t>
       </w:r>
-    </w:p>
-    <w:p>
-      <w:pPr>
-        <w:pStyle w:val="Body"/>
-        <w:rPr>
-          <w:rFonts w:ascii="Calibri" w:eastAsia="Calibri" w:hAnsi="Calibri" w:cs="Calibri"/>
-          <w:b/>
-          <w:bCs/>
-        </w:rPr>
-      </w:pPr>
       <w:r>
         <w:rPr>
           <w:rFonts w:ascii="Calibri" w:hAnsi="Calibri"/>
           <w:b/>
           <w:bCs/>
         </w:rPr>
+        <w:t xml:space="preserve"> </w:t>
+      </w:r>
+      <w:r>
+        <w:rPr>
+          <w:rFonts w:ascii="Calibri" w:hAnsi="Calibri"/>
+        </w:rPr>
+        <w:t>https://github.com/MichaelG2022/-Week-5-Coding-Assignment</w:t>
+      </w:r>
+    </w:p>
+    <w:p>
+      <w:pPr>
+        <w:pStyle w:val="Body"/>
+        <w:rPr>
+          <w:rFonts w:ascii="Calibri" w:eastAsia="Calibri" w:hAnsi="Calibri" w:cs="Calibri"/>
+        </w:rPr>
+      </w:pPr>
+      <w:r>
+        <w:rPr>
+          <w:rFonts w:ascii="Calibri" w:hAnsi="Calibri"/>
+          <w:b/>
+          <w:bCs/>
+        </w:rPr>
         <w:t>URL to Public Link of your Video:</w:t>
+      </w:r>
+      <w:r>
+        <w:rPr>
+          <w:rFonts w:ascii="Calibri" w:hAnsi="Calibri"/>
+          <w:b/>
+          <w:bCs/>
+        </w:rPr>
+        <w:t xml:space="preserve"> </w:t>
+      </w:r>
+      <w:r>
+        <w:rPr>
+          <w:rFonts w:ascii="Calibri" w:hAnsi="Calibri"/>
+        </w:rPr>
+        <w:t>https://www.youtube.com/watch?v=DBn9y1P7Oyk</w:t>
       </w:r>
     </w:p>
     <w:p>
@@ -819,10 +845,7 @@
         </w:rPr>
       </w:pPr>
       <w:r>
-        <w:t>Create two classes that impl</w:t>
-      </w:r>
-      <w:r>
-        <w:t>ement the Logger interface</w:t>
+        <w:t>Create two classes that implement the Logger interface</w:t>
       </w:r>
     </w:p>
     <w:p>
@@ -890,10 +913,7 @@
       </w:r>
       <w:proofErr w:type="gramEnd"/>
       <w:r>
-        <w:t xml:space="preserve"> if the String passed in is “Hello”, then it should print ***Hello*** </w:t>
-      </w:r>
-      <w:r>
-        <w:t>to the console).</w:t>
+        <w:t xml:space="preserve"> if the String passed in is “Hello”, then it should print ***Hello*** to the console).</w:t>
       </w:r>
     </w:p>
     <w:p>
@@ -944,14 +964,7 @@
           <w:b/>
           <w:bCs/>
         </w:rPr>
-        <w:t>***************</w:t>
-      </w:r>
-      <w:r>
-        <w:rPr>
-          <w:b/>
-          <w:bCs/>
-        </w:rPr>
-        <w:t>*</w:t>
+        <w:t>****************</w:t>
       </w:r>
     </w:p>
     <w:p>
@@ -1048,10 +1061,7 @@
         </w:rPr>
       </w:pPr>
       <w:r>
-        <w:t>The error method should do the same</w:t>
-      </w:r>
-      <w:r>
-        <w:t xml:space="preserve">, but with “ERROR:” preceding the </w:t>
+        <w:t xml:space="preserve">The error method should do the same, but with “ERROR:” preceding the </w:t>
       </w:r>
       <w:proofErr w:type="gramStart"/>
       <w:r>
@@ -1115,10 +1125,7 @@
         </w:rPr>
       </w:pPr>
       <w:r>
-        <w:t xml:space="preserve">Test both methods on </w:t>
-      </w:r>
-      <w:r>
-        <w:t>both instances, passing in Strings of your choice.</w:t>
+        <w:t>Test both methods on both instances, passing in Strings of your choice.</w:t>
       </w:r>
     </w:p>
     <w:sectPr>

</xml_diff>